<commit_message>
subida del documento de registro de convenios 2 version
</commit_message>
<xml_diff>
--- a/src/assets/docs/registroConvenios.docx
+++ b/src/assets/docs/registroConvenios.docx
@@ -186,43 +186,7 @@
                 <w:sz w:val="20"/>
                 <w:szCs w:val="20"/>
               </w:rPr>
-              <w:t>SIES-ITS-ISTA-{</w:t>
-            </w:r>
-            <w:proofErr w:type="spellStart"/>
-            <w:r>
-              <w:rPr>
-                <w:rFonts w:ascii="Times New Roman" w:hAnsi="Times New Roman" w:cs="Times New Roman"/>
-                <w:sz w:val="20"/>
-                <w:szCs w:val="20"/>
-              </w:rPr>
-              <w:t>codigoInforme</w:t>
-            </w:r>
-            <w:proofErr w:type="spellEnd"/>
-            <w:r>
-              <w:rPr>
-                <w:rFonts w:ascii="Times New Roman" w:hAnsi="Times New Roman" w:cs="Times New Roman"/>
-                <w:sz w:val="20"/>
-                <w:szCs w:val="20"/>
-              </w:rPr>
-              <w:t>}-{</w:t>
-            </w:r>
-            <w:proofErr w:type="spellStart"/>
-            <w:r>
-              <w:rPr>
-                <w:rFonts w:ascii="Times New Roman" w:hAnsi="Times New Roman" w:cs="Times New Roman"/>
-                <w:sz w:val="20"/>
-                <w:szCs w:val="20"/>
-              </w:rPr>
-              <w:t>anioInforme</w:t>
-            </w:r>
-            <w:proofErr w:type="spellEnd"/>
-            <w:r>
-              <w:rPr>
-                <w:rFonts w:ascii="Times New Roman" w:hAnsi="Times New Roman" w:cs="Times New Roman"/>
-                <w:sz w:val="20"/>
-                <w:szCs w:val="20"/>
-              </w:rPr>
-              <w:t>}</w:t>
+              <w:t>SIES-ITS-ISTA-{codigoInforme}-{anioInforme}</w:t>
             </w:r>
           </w:p>
         </w:tc>
@@ -333,27 +297,7 @@
                 <w:szCs w:val="20"/>
                 <w:lang w:val="es-EC"/>
               </w:rPr>
-              <w:t>{</w:t>
-            </w:r>
-            <w:proofErr w:type="spellStart"/>
-            <w:r>
-              <w:rPr>
-                <w:rFonts w:ascii="Times New Roman" w:hAnsi="Times New Roman" w:cs="Times New Roman"/>
-                <w:sz w:val="20"/>
-                <w:szCs w:val="20"/>
-                <w:lang w:val="es-EC"/>
-              </w:rPr>
-              <w:t>fechaConvenio</w:t>
-            </w:r>
-            <w:proofErr w:type="spellEnd"/>
-            <w:r>
-              <w:rPr>
-                <w:rFonts w:ascii="Times New Roman" w:hAnsi="Times New Roman" w:cs="Times New Roman"/>
-                <w:sz w:val="20"/>
-                <w:szCs w:val="20"/>
-                <w:lang w:val="es-EC"/>
-              </w:rPr>
-              <w:t>}</w:t>
+              <w:t>{fechaConvenio}</w:t>
             </w:r>
           </w:p>
         </w:tc>
@@ -447,27 +391,7 @@
                 <w:szCs w:val="20"/>
                 <w:lang w:val="es-EC"/>
               </w:rPr>
-              <w:t>{</w:t>
-            </w:r>
-            <w:proofErr w:type="spellStart"/>
-            <w:r>
-              <w:rPr>
-                <w:rFonts w:ascii="Times New Roman" w:hAnsi="Times New Roman" w:cs="Times New Roman"/>
-                <w:sz w:val="20"/>
-                <w:szCs w:val="20"/>
-                <w:lang w:val="es-EC"/>
-              </w:rPr>
-              <w:t>nombreEmpresa</w:t>
-            </w:r>
-            <w:proofErr w:type="spellEnd"/>
-            <w:r>
-              <w:rPr>
-                <w:rFonts w:ascii="Times New Roman" w:hAnsi="Times New Roman" w:cs="Times New Roman"/>
-                <w:sz w:val="20"/>
-                <w:szCs w:val="20"/>
-                <w:lang w:val="es-EC"/>
-              </w:rPr>
-              <w:t>}</w:t>
+              <w:t>{nombreEmpresa}</w:t>
             </w:r>
           </w:p>
         </w:tc>
@@ -501,19 +425,8 @@
                 <w:szCs w:val="20"/>
                 <w:lang w:val="es-EC"/>
               </w:rPr>
-              <w:t xml:space="preserve">Naturaleza de gestión de la Entidad </w:t>
-            </w:r>
-            <w:proofErr w:type="gramStart"/>
-            <w:r>
-              <w:rPr>
-                <w:rFonts w:ascii="Times New Roman" w:hAnsi="Times New Roman" w:cs="Times New Roman"/>
-                <w:sz w:val="20"/>
-                <w:szCs w:val="20"/>
-                <w:lang w:val="es-EC"/>
-              </w:rPr>
-              <w:t>Receptora :</w:t>
-            </w:r>
-            <w:proofErr w:type="gramEnd"/>
+              <w:t>Naturaleza de gestión de la Entidad Receptora :</w:t>
+            </w:r>
           </w:p>
         </w:tc>
         <w:tc>
@@ -547,27 +460,7 @@
                 <w:szCs w:val="20"/>
                 <w:lang w:val="es-EC"/>
               </w:rPr>
-              <w:t>{</w:t>
-            </w:r>
-            <w:proofErr w:type="spellStart"/>
-            <w:r>
-              <w:rPr>
-                <w:rFonts w:ascii="Times New Roman" w:hAnsi="Times New Roman" w:cs="Times New Roman"/>
-                <w:sz w:val="20"/>
-                <w:szCs w:val="20"/>
-                <w:lang w:val="es-EC"/>
-              </w:rPr>
-              <w:t>naturalezaEntidad</w:t>
-            </w:r>
-            <w:proofErr w:type="spellEnd"/>
-            <w:r>
-              <w:rPr>
-                <w:rFonts w:ascii="Times New Roman" w:hAnsi="Times New Roman" w:cs="Times New Roman"/>
-                <w:sz w:val="20"/>
-                <w:szCs w:val="20"/>
-                <w:lang w:val="es-EC"/>
-              </w:rPr>
-              <w:t>}</w:t>
+              <w:t>{naturalezaEntidad}</w:t>
             </w:r>
           </w:p>
         </w:tc>
@@ -628,27 +521,7 @@
                 <w:szCs w:val="20"/>
                 <w:lang w:val="es-EC"/>
               </w:rPr>
-              <w:t>{</w:t>
-            </w:r>
-            <w:proofErr w:type="spellStart"/>
-            <w:r>
-              <w:rPr>
-                <w:rFonts w:ascii="Times New Roman" w:hAnsi="Times New Roman" w:cs="Times New Roman"/>
-                <w:sz w:val="20"/>
-                <w:szCs w:val="20"/>
-                <w:lang w:val="es-EC"/>
-              </w:rPr>
-              <w:t>nombreRepreEmpresa</w:t>
-            </w:r>
-            <w:proofErr w:type="spellEnd"/>
-            <w:r>
-              <w:rPr>
-                <w:rFonts w:ascii="Times New Roman" w:hAnsi="Times New Roman" w:cs="Times New Roman"/>
-                <w:sz w:val="20"/>
-                <w:szCs w:val="20"/>
-                <w:lang w:val="es-EC"/>
-              </w:rPr>
-              <w:t>}</w:t>
+              <w:t>{nombreRepreEmpresa}</w:t>
             </w:r>
           </w:p>
         </w:tc>
@@ -703,27 +576,7 @@
                 <w:szCs w:val="20"/>
                 <w:lang w:val="es-EC"/>
               </w:rPr>
-              <w:t>{</w:t>
-            </w:r>
-            <w:proofErr w:type="spellStart"/>
-            <w:r>
-              <w:rPr>
-                <w:rFonts w:ascii="Times New Roman" w:hAnsi="Times New Roman" w:cs="Times New Roman"/>
-                <w:sz w:val="20"/>
-                <w:szCs w:val="20"/>
-                <w:lang w:val="es-EC"/>
-              </w:rPr>
-              <w:t>rucEmpresa</w:t>
-            </w:r>
-            <w:proofErr w:type="spellEnd"/>
-            <w:r>
-              <w:rPr>
-                <w:rFonts w:ascii="Times New Roman" w:hAnsi="Times New Roman" w:cs="Times New Roman"/>
-                <w:sz w:val="20"/>
-                <w:szCs w:val="20"/>
-                <w:lang w:val="es-EC"/>
-              </w:rPr>
-              <w:t>}</w:t>
+              <w:t>{rucEmpresa}</w:t>
             </w:r>
           </w:p>
         </w:tc>
@@ -807,27 +660,7 @@
                       <w:szCs w:val="20"/>
                       <w:lang w:val="es-EC"/>
                     </w:rPr>
-                    <w:t>{#tb</w:t>
-                  </w:r>
-                  <w:proofErr w:type="gramStart"/>
-                  <w:r>
-                    <w:rPr>
-                      <w:rFonts w:ascii="Times New Roman" w:hAnsi="Times New Roman" w:cs="Times New Roman"/>
-                      <w:sz w:val="20"/>
-                      <w:szCs w:val="20"/>
-                      <w:lang w:val="es-EC"/>
-                    </w:rPr>
-                    <w:t>1}{</w:t>
-                  </w:r>
-                  <w:proofErr w:type="gramEnd"/>
-                  <w:r>
-                    <w:rPr>
-                      <w:rFonts w:ascii="Times New Roman" w:hAnsi="Times New Roman" w:cs="Times New Roman"/>
-                      <w:sz w:val="20"/>
-                      <w:szCs w:val="20"/>
-                      <w:lang w:val="es-EC"/>
-                    </w:rPr>
-                    <w:t>codActividad}</w:t>
+                    <w:t>{#tb1}{codActividad}</w:t>
                   </w:r>
                 </w:p>
               </w:tc>
@@ -930,27 +763,7 @@
                 <w:szCs w:val="20"/>
                 <w:lang w:val="es-ES"/>
               </w:rPr>
-              <w:t>{</w:t>
-            </w:r>
-            <w:proofErr w:type="spellStart"/>
-            <w:r>
-              <w:rPr>
-                <w:rFonts w:ascii="Times New Roman" w:eastAsia="Times New Roman" w:hAnsi="Times New Roman" w:cs="Times New Roman"/>
-                <w:sz w:val="20"/>
-                <w:szCs w:val="20"/>
-                <w:lang w:val="es-ES"/>
-              </w:rPr>
-              <w:t>anioConvenio</w:t>
-            </w:r>
-            <w:proofErr w:type="spellEnd"/>
-            <w:r>
-              <w:rPr>
-                <w:rFonts w:ascii="Times New Roman" w:eastAsia="Times New Roman" w:hAnsi="Times New Roman" w:cs="Times New Roman"/>
-                <w:sz w:val="20"/>
-                <w:szCs w:val="20"/>
-                <w:lang w:val="es-ES"/>
-              </w:rPr>
-              <w:t>} Años</w:t>
+              <w:t>{anioConvenio} Años</w:t>
             </w:r>
           </w:p>
         </w:tc>
@@ -976,7 +789,6 @@
                 <w:lang w:val="es-EC"/>
               </w:rPr>
             </w:pPr>
-            <w:proofErr w:type="spellStart"/>
             <w:r>
               <w:rPr>
                 <w:rFonts w:ascii="Times New Roman" w:hAnsi="Times New Roman" w:cs="Times New Roman"/>
@@ -984,24 +796,49 @@
                 <w:szCs w:val="16"/>
                 <w:lang w:val="es-ES"/>
               </w:rPr>
-              <w:t>N°</w:t>
-            </w:r>
-            <w:proofErr w:type="spellEnd"/>
-            <w:r>
+              <w:t>N° de estudiantes que recibiría inicialmente la Entidad Receptora:</w:t>
+            </w:r>
+          </w:p>
+        </w:tc>
+        <w:tc>
+          <w:tcPr>
+            <w:tcW w:w="2258" w:type="dxa"/>
+            <w:gridSpan w:val="4"/>
+            <w:tcBorders>
+              <w:top w:val="single" w:sz="4" w:space="0" w:color="000000"/>
+              <w:left w:val="single" w:sz="4" w:space="0" w:color="000000"/>
+              <w:bottom w:val="single" w:sz="4" w:space="0" w:color="000000"/>
+            </w:tcBorders>
+            <w:shd w:val="clear" w:color="auto" w:fill="auto"/>
+            <w:vAlign w:val="center"/>
+          </w:tcPr>
+          <w:p>
+            <w:pPr>
+              <w:snapToGrid w:val="0"/>
               <w:rPr>
                 <w:rFonts w:ascii="Times New Roman" w:hAnsi="Times New Roman" w:cs="Times New Roman"/>
                 <w:sz w:val="16"/>
                 <w:szCs w:val="16"/>
                 <w:lang w:val="es-ES"/>
               </w:rPr>
-              <w:t xml:space="preserve"> de estudiantes que recibiría inicialmente la Entidad Receptora:</w:t>
-            </w:r>
-          </w:p>
-        </w:tc>
-        <w:tc>
-          <w:tcPr>
-            <w:tcW w:w="2258" w:type="dxa"/>
-            <w:gridSpan w:val="4"/>
+            </w:pPr>
+          </w:p>
+          <w:p>
+            <w:r>
+              <w:rPr>
+                <w:rFonts w:ascii="Times New Roman" w:hAnsi="Times New Roman" w:cs="Times New Roman"/>
+                <w:sz w:val="20"/>
+                <w:szCs w:val="20"/>
+                <w:lang w:val="es-ES"/>
+              </w:rPr>
+              <w:t>{nroEstudiantes}</w:t>
+            </w:r>
+          </w:p>
+        </w:tc>
+        <w:tc>
+          <w:tcPr>
+            <w:tcW w:w="2410" w:type="dxa"/>
+            <w:gridSpan w:val="2"/>
             <w:tcBorders>
               <w:top w:val="single" w:sz="4" w:space="0" w:color="000000"/>
               <w:left w:val="single" w:sz="4" w:space="0" w:color="000000"/>
@@ -1012,84 +849,18 @@
           </w:tcPr>
           <w:p>
             <w:pPr>
-              <w:snapToGrid w:val="0"/>
+              <w:rPr>
+                <w:lang w:val="es-EC"/>
+              </w:rPr>
+            </w:pPr>
+            <w:r>
               <w:rPr>
                 <w:rFonts w:ascii="Times New Roman" w:hAnsi="Times New Roman" w:cs="Times New Roman"/>
                 <w:sz w:val="16"/>
                 <w:szCs w:val="16"/>
                 <w:lang w:val="es-ES"/>
               </w:rPr>
-            </w:pPr>
-          </w:p>
-          <w:p>
-            <w:r>
-              <w:rPr>
-                <w:rFonts w:ascii="Times New Roman" w:hAnsi="Times New Roman" w:cs="Times New Roman"/>
-                <w:sz w:val="20"/>
-                <w:szCs w:val="20"/>
-                <w:lang w:val="es-ES"/>
-              </w:rPr>
-              <w:t>{</w:t>
-            </w:r>
-            <w:proofErr w:type="spellStart"/>
-            <w:r>
-              <w:rPr>
-                <w:rFonts w:ascii="Times New Roman" w:hAnsi="Times New Roman" w:cs="Times New Roman"/>
-                <w:sz w:val="20"/>
-                <w:szCs w:val="20"/>
-                <w:lang w:val="es-ES"/>
-              </w:rPr>
-              <w:t>nroEstudiantes</w:t>
-            </w:r>
-            <w:proofErr w:type="spellEnd"/>
-            <w:r>
-              <w:rPr>
-                <w:rFonts w:ascii="Times New Roman" w:hAnsi="Times New Roman" w:cs="Times New Roman"/>
-                <w:sz w:val="20"/>
-                <w:szCs w:val="20"/>
-                <w:lang w:val="es-ES"/>
-              </w:rPr>
-              <w:t>}</w:t>
-            </w:r>
-          </w:p>
-        </w:tc>
-        <w:tc>
-          <w:tcPr>
-            <w:tcW w:w="2410" w:type="dxa"/>
-            <w:gridSpan w:val="2"/>
-            <w:tcBorders>
-              <w:top w:val="single" w:sz="4" w:space="0" w:color="000000"/>
-              <w:left w:val="single" w:sz="4" w:space="0" w:color="000000"/>
-              <w:bottom w:val="single" w:sz="4" w:space="0" w:color="000000"/>
-            </w:tcBorders>
-            <w:shd w:val="clear" w:color="auto" w:fill="auto"/>
-            <w:vAlign w:val="center"/>
-          </w:tcPr>
-          <w:p>
-            <w:pPr>
-              <w:rPr>
-                <w:lang w:val="es-EC"/>
-              </w:rPr>
-            </w:pPr>
-            <w:proofErr w:type="gramStart"/>
-            <w:r>
-              <w:rPr>
-                <w:rFonts w:ascii="Times New Roman" w:hAnsi="Times New Roman" w:cs="Times New Roman"/>
-                <w:sz w:val="16"/>
-                <w:szCs w:val="16"/>
-                <w:lang w:val="es-ES"/>
-              </w:rPr>
-              <w:t>Total</w:t>
-            </w:r>
-            <w:proofErr w:type="gramEnd"/>
-            <w:r>
-              <w:rPr>
-                <w:rFonts w:ascii="Times New Roman" w:hAnsi="Times New Roman" w:cs="Times New Roman"/>
-                <w:sz w:val="16"/>
-                <w:szCs w:val="16"/>
-                <w:lang w:val="es-ES"/>
-              </w:rPr>
-              <w:t xml:space="preserve"> de estudiantes proyectados que recibirá la Entidad Receptora durante la vigencia del convenio:  </w:t>
+              <w:t xml:space="preserve">Total de estudiantes proyectados que recibirá la Entidad Receptora durante la vigencia del convenio:  </w:t>
             </w:r>
           </w:p>
         </w:tc>
@@ -1114,27 +885,7 @@
                 <w:szCs w:val="20"/>
                 <w:lang w:val="es-ES"/>
               </w:rPr>
-              <w:t>{</w:t>
-            </w:r>
-            <w:proofErr w:type="spellStart"/>
-            <w:r>
-              <w:rPr>
-                <w:rFonts w:ascii="Times New Roman" w:hAnsi="Times New Roman" w:cs="Times New Roman"/>
-                <w:sz w:val="20"/>
-                <w:szCs w:val="20"/>
-                <w:lang w:val="es-ES"/>
-              </w:rPr>
-              <w:t>totalEstudiantes</w:t>
-            </w:r>
-            <w:proofErr w:type="spellEnd"/>
-            <w:r>
-              <w:rPr>
-                <w:rFonts w:ascii="Times New Roman" w:hAnsi="Times New Roman" w:cs="Times New Roman"/>
-                <w:sz w:val="20"/>
-                <w:szCs w:val="20"/>
-                <w:lang w:val="es-ES"/>
-              </w:rPr>
-              <w:t>}</w:t>
+              <w:t>{totalEstudiantes}</w:t>
             </w:r>
           </w:p>
         </w:tc>
@@ -1209,27 +960,7 @@
                 <w:szCs w:val="16"/>
                 <w:lang w:val="es-ES"/>
               </w:rPr>
-              <w:t>{</w:t>
-            </w:r>
-            <w:proofErr w:type="spellStart"/>
-            <w:r>
-              <w:rPr>
-                <w:rFonts w:ascii="Times New Roman" w:hAnsi="Times New Roman" w:cs="Times New Roman"/>
-                <w:sz w:val="18"/>
-                <w:szCs w:val="16"/>
-                <w:lang w:val="es-ES"/>
-              </w:rPr>
-              <w:t>nombreTutorAcademico</w:t>
-            </w:r>
-            <w:proofErr w:type="spellEnd"/>
-            <w:r>
-              <w:rPr>
-                <w:rFonts w:ascii="Times New Roman" w:hAnsi="Times New Roman" w:cs="Times New Roman"/>
-                <w:sz w:val="18"/>
-                <w:szCs w:val="16"/>
-                <w:lang w:val="es-ES"/>
-              </w:rPr>
-              <w:t>}</w:t>
+              <w:t>{nombreTutorAcademico}</w:t>
             </w:r>
           </w:p>
         </w:tc>
@@ -1303,7 +1034,6 @@
               </w:rPr>
               <w:t>{</w:t>
             </w:r>
-            <w:proofErr w:type="spellStart"/>
             <w:r>
               <w:rPr>
                 <w:rFonts w:ascii="Times New Roman" w:hAnsi="Times New Roman" w:cs="Times New Roman"/>
@@ -1313,7 +1043,6 @@
               </w:rPr>
               <w:t>nombreTutorEmpresa</w:t>
             </w:r>
-            <w:proofErr w:type="spellEnd"/>
             <w:r>
               <w:rPr>
                 <w:rFonts w:ascii="Times New Roman" w:hAnsi="Times New Roman" w:cs="Times New Roman"/>
@@ -1332,27 +1061,7 @@
                 <w:szCs w:val="16"/>
                 <w:lang w:val="es-ES"/>
               </w:rPr>
-              <w:t>{</w:t>
-            </w:r>
-            <w:proofErr w:type="spellStart"/>
-            <w:r>
-              <w:rPr>
-                <w:rFonts w:ascii="Times New Roman" w:hAnsi="Times New Roman" w:cs="Times New Roman"/>
-                <w:sz w:val="18"/>
-                <w:szCs w:val="16"/>
-                <w:lang w:val="es-ES"/>
-              </w:rPr>
-              <w:t>cargoTutorEmpresa</w:t>
-            </w:r>
-            <w:proofErr w:type="spellEnd"/>
-            <w:r>
-              <w:rPr>
-                <w:rFonts w:ascii="Times New Roman" w:hAnsi="Times New Roman" w:cs="Times New Roman"/>
-                <w:sz w:val="18"/>
-                <w:szCs w:val="16"/>
-                <w:lang w:val="es-ES"/>
-              </w:rPr>
-              <w:t>}</w:t>
+              <w:t>{cargoTutorEmpresa}</w:t>
             </w:r>
           </w:p>
         </w:tc>
@@ -1422,27 +1131,7 @@
                 <w:szCs w:val="16"/>
                 <w:lang w:val="es-ES"/>
               </w:rPr>
-              <w:t>{</w:t>
-            </w:r>
-            <w:proofErr w:type="spellStart"/>
-            <w:r>
-              <w:rPr>
-                <w:rFonts w:ascii="Times New Roman" w:hAnsi="Times New Roman" w:cs="Times New Roman"/>
-                <w:sz w:val="18"/>
-                <w:szCs w:val="16"/>
-                <w:lang w:val="es-ES"/>
-              </w:rPr>
-              <w:t>tlfTutorA</w:t>
-            </w:r>
-            <w:proofErr w:type="spellEnd"/>
-            <w:r>
-              <w:rPr>
-                <w:rFonts w:ascii="Times New Roman" w:hAnsi="Times New Roman" w:cs="Times New Roman"/>
-                <w:sz w:val="18"/>
-                <w:szCs w:val="16"/>
-                <w:lang w:val="es-ES"/>
-              </w:rPr>
-              <w:t>}</w:t>
+              <w:t>{tlfTutorA}</w:t>
             </w:r>
           </w:p>
         </w:tc>
@@ -1492,27 +1181,7 @@
                 <w:szCs w:val="16"/>
                 <w:lang w:val="es-ES"/>
               </w:rPr>
-              <w:t>{</w:t>
-            </w:r>
-            <w:proofErr w:type="spellStart"/>
-            <w:r>
-              <w:rPr>
-                <w:rFonts w:ascii="Times New Roman" w:hAnsi="Times New Roman" w:cs="Times New Roman"/>
-                <w:sz w:val="18"/>
-                <w:szCs w:val="16"/>
-                <w:lang w:val="es-ES"/>
-              </w:rPr>
-              <w:t>tlfTutorEmpresa</w:t>
-            </w:r>
-            <w:proofErr w:type="spellEnd"/>
-            <w:r>
-              <w:rPr>
-                <w:rFonts w:ascii="Times New Roman" w:hAnsi="Times New Roman" w:cs="Times New Roman"/>
-                <w:sz w:val="18"/>
-                <w:szCs w:val="16"/>
-                <w:lang w:val="es-ES"/>
-              </w:rPr>
-              <w:t>}</w:t>
+              <w:t>{tlfTutorEmpresa}</w:t>
             </w:r>
           </w:p>
         </w:tc>
@@ -1594,27 +1263,7 @@
                 <w:szCs w:val="18"/>
                 <w:lang w:val="es-ES"/>
               </w:rPr>
-              <w:t>{</w:t>
-            </w:r>
-            <w:proofErr w:type="spellStart"/>
-            <w:r>
-              <w:rPr>
-                <w:rFonts w:ascii="Times New Roman" w:hAnsi="Times New Roman" w:cs="Times New Roman"/>
-                <w:sz w:val="20"/>
-                <w:szCs w:val="18"/>
-                <w:lang w:val="es-ES"/>
-              </w:rPr>
-              <w:t>emailEmpresa</w:t>
-            </w:r>
-            <w:proofErr w:type="spellEnd"/>
-            <w:r>
-              <w:rPr>
-                <w:rFonts w:ascii="Times New Roman" w:hAnsi="Times New Roman" w:cs="Times New Roman"/>
-                <w:sz w:val="20"/>
-                <w:szCs w:val="18"/>
-                <w:lang w:val="es-ES"/>
-              </w:rPr>
-              <w:t>}</w:t>
+              <w:t>{emailEmpresa}</w:t>
             </w:r>
           </w:p>
         </w:tc>
@@ -1706,7 +1355,6 @@
               </w:rPr>
               <w:t>Nombre: {</w:t>
             </w:r>
-            <w:proofErr w:type="spellStart"/>
             <w:r>
               <w:rPr>
                 <w:rFonts w:ascii="Times New Roman" w:hAnsi="Times New Roman" w:cs="Times New Roman"/>
@@ -1716,7 +1364,6 @@
               </w:rPr>
               <w:t>nombreRepreEmpresa</w:t>
             </w:r>
-            <w:proofErr w:type="spellEnd"/>
             <w:r>
               <w:rPr>
                 <w:rFonts w:ascii="Times New Roman" w:hAnsi="Times New Roman" w:cs="Times New Roman"/>
@@ -1755,7 +1402,6 @@
               </w:rPr>
               <w:t>(593) 7 {</w:t>
             </w:r>
-            <w:proofErr w:type="spellStart"/>
             <w:r>
               <w:rPr>
                 <w:rFonts w:ascii="Times New Roman" w:hAnsi="Times New Roman" w:cs="Times New Roman"/>
@@ -1766,7 +1412,6 @@
               </w:rPr>
               <w:t>tlfContactoEmpresa</w:t>
             </w:r>
-            <w:proofErr w:type="spellEnd"/>
             <w:r>
               <w:rPr>
                 <w:rFonts w:ascii="Times New Roman" w:hAnsi="Times New Roman" w:cs="Times New Roman"/>
@@ -1903,9 +1548,8 @@
                 <w:szCs w:val="20"/>
                 <w:lang w:val="es-ES"/>
               </w:rPr>
-              <w:t>{</w:t>
-            </w:r>
-            <w:proofErr w:type="spellStart"/>
+              <w:t>{provincia</w:t>
+            </w:r>
             <w:r>
               <w:rPr>
                 <w:rFonts w:ascii="Times New Roman" w:hAnsi="Times New Roman" w:cs="Times New Roman"/>
@@ -1914,19 +1558,8 @@
                 <w:szCs w:val="20"/>
                 <w:lang w:val="es-ES"/>
               </w:rPr>
-              <w:t>provincia</w:t>
-            </w:r>
-            <w:r>
-              <w:rPr>
-                <w:rFonts w:ascii="Times New Roman" w:hAnsi="Times New Roman" w:cs="Times New Roman"/>
-                <w:b/>
-                <w:sz w:val="20"/>
-                <w:szCs w:val="20"/>
-                <w:lang w:val="es-ES"/>
-              </w:rPr>
               <w:t>MatrizEmpresa</w:t>
             </w:r>
-            <w:proofErr w:type="spellEnd"/>
             <w:r>
               <w:rPr>
                 <w:rFonts w:ascii="Times New Roman" w:hAnsi="Times New Roman" w:cs="Times New Roman"/>
@@ -2047,7 +1680,6 @@
               </w:rPr>
               <w:t>{</w:t>
             </w:r>
-            <w:proofErr w:type="spellStart"/>
             <w:r>
               <w:rPr>
                 <w:rFonts w:ascii="Times New Roman" w:hAnsi="Times New Roman" w:cs="Times New Roman"/>
@@ -2058,7 +1690,6 @@
               </w:rPr>
               <w:t>cantonMatrizEmpresa</w:t>
             </w:r>
-            <w:proofErr w:type="spellEnd"/>
             <w:r>
               <w:rPr>
                 <w:rFonts w:ascii="Times New Roman" w:hAnsi="Times New Roman" w:cs="Times New Roman"/>
@@ -2181,9 +1812,8 @@
                 <w:szCs w:val="18"/>
                 <w:lang w:val="es-ES"/>
               </w:rPr>
-              <w:t>Calle Principal: {</w:t>
-            </w:r>
-            <w:proofErr w:type="spellStart"/>
+              <w:t>Calle Principal: {callePrincipalEmpresa} Número: {</w:t>
+            </w:r>
             <w:r>
               <w:rPr>
                 <w:rFonts w:ascii="Times New Roman" w:hAnsi="Times New Roman" w:cs="Times New Roman"/>
@@ -2191,9 +1821,8 @@
                 <w:szCs w:val="18"/>
                 <w:lang w:val="es-ES"/>
               </w:rPr>
-              <w:t>callePrincipalEmpresa</w:t>
-            </w:r>
-            <w:proofErr w:type="spellEnd"/>
+              <w:t>numIdentificacionEdificio</w:t>
+            </w:r>
             <w:r>
               <w:rPr>
                 <w:rFonts w:ascii="Times New Roman" w:hAnsi="Times New Roman" w:cs="Times New Roman"/>
@@ -2201,67 +1830,7 @@
                 <w:szCs w:val="18"/>
                 <w:lang w:val="es-ES"/>
               </w:rPr>
-              <w:t>} Número: {</w:t>
-            </w:r>
-            <w:proofErr w:type="spellStart"/>
-            <w:r>
-              <w:rPr>
-                <w:rFonts w:ascii="Times New Roman" w:hAnsi="Times New Roman" w:cs="Times New Roman"/>
-                <w:sz w:val="20"/>
-                <w:szCs w:val="18"/>
-                <w:lang w:val="es-ES"/>
-              </w:rPr>
-              <w:t>numIdentificacionEdificio</w:t>
-            </w:r>
-            <w:proofErr w:type="spellEnd"/>
-            <w:r>
-              <w:rPr>
-                <w:rFonts w:ascii="Times New Roman" w:hAnsi="Times New Roman" w:cs="Times New Roman"/>
-                <w:sz w:val="20"/>
-                <w:szCs w:val="18"/>
-                <w:lang w:val="es-ES"/>
-              </w:rPr>
-              <w:t>} Intersección: {</w:t>
-            </w:r>
-            <w:proofErr w:type="spellStart"/>
-            <w:r>
-              <w:rPr>
-                <w:rFonts w:ascii="Times New Roman" w:hAnsi="Times New Roman" w:cs="Times New Roman"/>
-                <w:sz w:val="20"/>
-                <w:szCs w:val="18"/>
-                <w:lang w:val="es-ES"/>
-              </w:rPr>
-              <w:t>calleSecundariaMatrizEmpresa</w:t>
-            </w:r>
-            <w:proofErr w:type="spellEnd"/>
-            <w:r>
-              <w:rPr>
-                <w:rFonts w:ascii="Times New Roman" w:hAnsi="Times New Roman" w:cs="Times New Roman"/>
-                <w:sz w:val="20"/>
-                <w:szCs w:val="18"/>
-                <w:lang w:val="es-ES"/>
-              </w:rPr>
-              <w:t>}. Referencia: {</w:t>
-            </w:r>
-            <w:proofErr w:type="spellStart"/>
-            <w:r>
-              <w:rPr>
-                <w:rFonts w:ascii="Times New Roman" w:hAnsi="Times New Roman" w:cs="Times New Roman"/>
-                <w:sz w:val="20"/>
-                <w:szCs w:val="18"/>
-                <w:lang w:val="es-ES"/>
-              </w:rPr>
-              <w:t>referenciaEmpresa</w:t>
-            </w:r>
-            <w:proofErr w:type="spellEnd"/>
-            <w:r>
-              <w:rPr>
-                <w:rFonts w:ascii="Times New Roman" w:hAnsi="Times New Roman" w:cs="Times New Roman"/>
-                <w:sz w:val="20"/>
-                <w:szCs w:val="18"/>
-                <w:lang w:val="es-ES"/>
-              </w:rPr>
-              <w:t>}.</w:t>
+              <w:t>} Intersección: {calleSecundariaMatrizEmpresa}. Referencia: {referenciaEmpresa}.</w:t>
             </w:r>
           </w:p>
         </w:tc>
@@ -2364,7 +1933,6 @@
               </w:rPr>
               <w:t>{</w:t>
             </w:r>
-            <w:proofErr w:type="spellStart"/>
             <w:r>
               <w:rPr>
                 <w:rFonts w:ascii="Times New Roman" w:hAnsi="Times New Roman" w:cs="Times New Roman"/>
@@ -2381,17 +1949,7 @@
                 <w:szCs w:val="20"/>
                 <w:lang w:val="es-ES"/>
               </w:rPr>
-              <w:t>Empresa</w:t>
-            </w:r>
-            <w:proofErr w:type="spellEnd"/>
-            <w:r>
-              <w:rPr>
-                <w:rFonts w:ascii="Times New Roman" w:hAnsi="Times New Roman" w:cs="Times New Roman"/>
-                <w:sz w:val="20"/>
-                <w:szCs w:val="20"/>
-                <w:lang w:val="es-ES"/>
-              </w:rPr>
-              <w:t>}</w:t>
+              <w:t>Empresa}</w:t>
             </w:r>
           </w:p>
         </w:tc>
@@ -2477,7 +2035,6 @@
               </w:rPr>
               <w:t>{</w:t>
             </w:r>
-            <w:proofErr w:type="spellStart"/>
             <w:r>
               <w:rPr>
                 <w:rFonts w:ascii="Times New Roman" w:hAnsi="Times New Roman" w:cs="Times New Roman"/>
@@ -2494,17 +2051,7 @@
                 <w:szCs w:val="20"/>
                 <w:lang w:val="es-ES"/>
               </w:rPr>
-              <w:t>Empresa</w:t>
-            </w:r>
-            <w:proofErr w:type="spellEnd"/>
-            <w:r>
-              <w:rPr>
-                <w:rFonts w:ascii="Times New Roman" w:hAnsi="Times New Roman" w:cs="Times New Roman"/>
-                <w:sz w:val="20"/>
-                <w:szCs w:val="20"/>
-                <w:lang w:val="es-ES"/>
-              </w:rPr>
-              <w:t>}</w:t>
+              <w:t>Empresa}</w:t>
             </w:r>
           </w:p>
         </w:tc>
@@ -2590,7 +2137,6 @@
               </w:rPr>
               <w:t>{</w:t>
             </w:r>
-            <w:proofErr w:type="spellStart"/>
             <w:r>
               <w:rPr>
                 <w:rFonts w:ascii="Times New Roman" w:hAnsi="Times New Roman" w:cs="Times New Roman"/>
@@ -2607,17 +2153,7 @@
                 <w:szCs w:val="20"/>
                 <w:lang w:val="es-ES"/>
               </w:rPr>
-              <w:t>Empresa</w:t>
-            </w:r>
-            <w:proofErr w:type="spellEnd"/>
-            <w:r>
-              <w:rPr>
-                <w:rFonts w:ascii="Times New Roman" w:hAnsi="Times New Roman" w:cs="Times New Roman"/>
-                <w:sz w:val="20"/>
-                <w:szCs w:val="20"/>
-                <w:lang w:val="es-ES"/>
-              </w:rPr>
-              <w:t>}</w:t>
+              <w:t>Empresa}</w:t>
             </w:r>
           </w:p>
         </w:tc>
@@ -2740,25 +2276,7 @@
                 <w:sz w:val="20"/>
                 <w:szCs w:val="20"/>
               </w:rPr>
-              <w:t>{</w:t>
-            </w:r>
-            <w:proofErr w:type="spellStart"/>
-            <w:r>
-              <w:rPr>
-                <w:rFonts w:ascii="Times New Roman" w:hAnsi="Times New Roman" w:cs="Times New Roman"/>
-                <w:sz w:val="20"/>
-                <w:szCs w:val="20"/>
-              </w:rPr>
-              <w:t>nombreEmpresa</w:t>
-            </w:r>
-            <w:proofErr w:type="spellEnd"/>
-            <w:r>
-              <w:rPr>
-                <w:rFonts w:ascii="Times New Roman" w:hAnsi="Times New Roman" w:cs="Times New Roman"/>
-                <w:sz w:val="20"/>
-                <w:szCs w:val="20"/>
-              </w:rPr>
-              <w:t>}</w:t>
+              <w:t>{nombreEmpresa}</w:t>
             </w:r>
             <w:r>
               <w:rPr>
@@ -3694,7 +3212,6 @@
               </w:rPr>
               <w:t>{</w:t>
             </w:r>
-            <w:proofErr w:type="spellStart"/>
             <w:r>
               <w:rPr>
                 <w:rFonts w:ascii="Times New Roman" w:hAnsi="Times New Roman" w:cs="Times New Roman"/>
@@ -3704,7 +3221,6 @@
               </w:rPr>
               <w:t>cargoAdminConvenioIsta</w:t>
             </w:r>
-            <w:proofErr w:type="spellEnd"/>
             <w:r>
               <w:rPr>
                 <w:rFonts w:ascii="Times New Roman" w:hAnsi="Times New Roman" w:cs="Times New Roman"/>
@@ -3764,27 +3280,7 @@
                 <w:szCs w:val="20"/>
                 <w:lang w:val="es-EC"/>
               </w:rPr>
-              <w:t>{</w:t>
-            </w:r>
-            <w:proofErr w:type="spellStart"/>
-            <w:r>
-              <w:rPr>
-                <w:rFonts w:ascii="Times New Roman" w:hAnsi="Times New Roman" w:cs="Times New Roman"/>
-                <w:sz w:val="20"/>
-                <w:szCs w:val="20"/>
-                <w:lang w:val="es-EC"/>
-              </w:rPr>
-              <w:t>cargoRepreEmpresa</w:t>
-            </w:r>
-            <w:proofErr w:type="spellEnd"/>
-            <w:r>
-              <w:rPr>
-                <w:rFonts w:ascii="Times New Roman" w:hAnsi="Times New Roman" w:cs="Times New Roman"/>
-                <w:sz w:val="20"/>
-                <w:szCs w:val="20"/>
-                <w:lang w:val="es-EC"/>
-              </w:rPr>
-              <w:t xml:space="preserve">} </w:t>
+              <w:t xml:space="preserve">{cargoRepreEmpresa} </w:t>
             </w:r>
           </w:p>
         </w:tc>
@@ -4007,25 +3503,169 @@
                 <w:sz w:val="22"/>
                 <w:szCs w:val="22"/>
               </w:rPr>
-              <w:t>{</w:t>
-            </w:r>
-            <w:proofErr w:type="spellStart"/>
+              <w:t>{justificacionEmpresa}</w:t>
+            </w:r>
+          </w:p>
+        </w:tc>
+      </w:tr>
+      <w:tr>
+        <w:tc>
+          <w:tcPr>
+            <w:tcW w:w="2108" w:type="dxa"/>
+            <w:tcBorders>
+              <w:top w:val="single" w:sz="4" w:space="0" w:color="000000"/>
+              <w:left w:val="single" w:sz="4" w:space="0" w:color="000000"/>
+              <w:bottom w:val="single" w:sz="4" w:space="0" w:color="000000"/>
+            </w:tcBorders>
+            <w:shd w:val="clear" w:color="auto" w:fill="auto"/>
+          </w:tcPr>
+          <w:p>
+            <w:pPr>
+              <w:contextualSpacing/>
+              <w:jc w:val="both"/>
+              <w:rPr>
+                <w:lang w:val="es-EC"/>
+              </w:rPr>
+            </w:pPr>
+            <w:r>
+              <w:rPr>
+                <w:rFonts w:ascii="Times New Roman" w:hAnsi="Times New Roman" w:cs="Times New Roman"/>
+                <w:sz w:val="20"/>
+                <w:szCs w:val="20"/>
+                <w:lang w:val="es-ES"/>
+              </w:rPr>
+              <w:t>Documento de creación del IST</w:t>
+            </w:r>
+            <w:r>
+              <w:rPr>
+                <w:rFonts w:ascii="Times New Roman" w:hAnsi="Times New Roman" w:cs="Times New Roman"/>
+                <w:b/>
+                <w:color w:val="2E74B5"/>
+                <w:sz w:val="12"/>
+                <w:szCs w:val="20"/>
+                <w:lang w:val="es-ES"/>
+              </w:rPr>
+              <w:t>(se adjunta de manera física en el expediente para aprobación y suscripción del convenio)</w:t>
+            </w:r>
+          </w:p>
+        </w:tc>
+        <w:tc>
+          <w:tcPr>
+            <w:tcW w:w="7400" w:type="dxa"/>
+            <w:gridSpan w:val="8"/>
+            <w:tcBorders>
+              <w:top w:val="single" w:sz="4" w:space="0" w:color="000000"/>
+              <w:left w:val="single" w:sz="4" w:space="0" w:color="000000"/>
+              <w:bottom w:val="single" w:sz="4" w:space="0" w:color="000000"/>
+              <w:right w:val="single" w:sz="4" w:space="0" w:color="000000"/>
+            </w:tcBorders>
+            <w:shd w:val="clear" w:color="auto" w:fill="auto"/>
+          </w:tcPr>
+          <w:p>
+            <w:pPr>
+              <w:pStyle w:val="LO-normal"/>
+              <w:snapToGrid w:val="0"/>
+              <w:jc w:val="both"/>
+            </w:pPr>
             <w:r>
               <w:rPr>
                 <w:rFonts w:ascii="Times New Roman" w:eastAsia="Times New Roman" w:hAnsi="Times New Roman" w:cs="Times New Roman"/>
                 <w:sz w:val="22"/>
                 <w:szCs w:val="22"/>
-              </w:rPr>
-              <w:t>justificacionEmpresa</w:t>
-            </w:r>
-            <w:proofErr w:type="spellEnd"/>
+                <w:lang w:val="es-ES"/>
+              </w:rPr>
+              <w:t>Acuerdo 2996 MINISTERIO DE EDUCACIÓN</w:t>
+            </w:r>
+          </w:p>
+        </w:tc>
+      </w:tr>
+      <w:tr>
+        <w:tc>
+          <w:tcPr>
+            <w:tcW w:w="2108" w:type="dxa"/>
+            <w:tcBorders>
+              <w:top w:val="single" w:sz="4" w:space="0" w:color="000000"/>
+              <w:left w:val="single" w:sz="4" w:space="0" w:color="000000"/>
+              <w:bottom w:val="single" w:sz="4" w:space="0" w:color="000000"/>
+            </w:tcBorders>
+            <w:shd w:val="clear" w:color="auto" w:fill="auto"/>
+          </w:tcPr>
+          <w:p>
+            <w:pPr>
+              <w:contextualSpacing/>
+              <w:jc w:val="both"/>
+              <w:rPr>
+                <w:lang w:val="es-EC"/>
+              </w:rPr>
+            </w:pPr>
+            <w:r>
+              <w:rPr>
+                <w:rFonts w:ascii="Times New Roman" w:hAnsi="Times New Roman" w:cs="Times New Roman"/>
+                <w:sz w:val="20"/>
+                <w:szCs w:val="20"/>
+                <w:lang w:val="es-ES"/>
+              </w:rPr>
+              <w:t>Nombre del Rector/a del IST</w:t>
+            </w:r>
+            <w:r>
+              <w:rPr>
+                <w:rFonts w:ascii="Times New Roman" w:hAnsi="Times New Roman" w:cs="Times New Roman"/>
+                <w:color w:val="2E74B5"/>
+                <w:sz w:val="20"/>
+                <w:szCs w:val="20"/>
+                <w:lang w:val="es-ES"/>
+              </w:rPr>
+              <w:t>:</w:t>
+            </w:r>
+            <w:r>
+              <w:rPr>
+                <w:rFonts w:ascii="Times New Roman" w:hAnsi="Times New Roman" w:cs="Times New Roman"/>
+                <w:color w:val="2E74B5"/>
+                <w:sz w:val="12"/>
+                <w:szCs w:val="20"/>
+                <w:lang w:val="es-ES"/>
+              </w:rPr>
+              <w:t xml:space="preserve"> </w:t>
+            </w:r>
+            <w:r>
+              <w:rPr>
+                <w:rFonts w:ascii="Times New Roman" w:hAnsi="Times New Roman" w:cs="Times New Roman"/>
+                <w:b/>
+                <w:color w:val="2E74B5"/>
+                <w:sz w:val="12"/>
+                <w:szCs w:val="20"/>
+                <w:lang w:val="es-ES"/>
+              </w:rPr>
+              <w:t>(se adjunta de manera física en el expediente para aprobación y suscripción del convenio)</w:t>
+            </w:r>
+          </w:p>
+        </w:tc>
+        <w:tc>
+          <w:tcPr>
+            <w:tcW w:w="7400" w:type="dxa"/>
+            <w:gridSpan w:val="8"/>
+            <w:tcBorders>
+              <w:top w:val="single" w:sz="4" w:space="0" w:color="000000"/>
+              <w:left w:val="single" w:sz="4" w:space="0" w:color="000000"/>
+              <w:bottom w:val="single" w:sz="4" w:space="0" w:color="000000"/>
+              <w:right w:val="single" w:sz="4" w:space="0" w:color="000000"/>
+            </w:tcBorders>
+            <w:shd w:val="clear" w:color="auto" w:fill="auto"/>
+          </w:tcPr>
+          <w:p>
+            <w:pPr>
+              <w:pStyle w:val="LO-normal"/>
+              <w:snapToGrid w:val="0"/>
+              <w:jc w:val="both"/>
+            </w:pPr>
             <w:r>
               <w:rPr>
                 <w:rFonts w:ascii="Times New Roman" w:eastAsia="Times New Roman" w:hAnsi="Times New Roman" w:cs="Times New Roman"/>
                 <w:sz w:val="22"/>
                 <w:szCs w:val="22"/>
-              </w:rPr>
-              <w:t>}</w:t>
+                <w:lang w:val="es-ES"/>
+              </w:rPr>
+              <w:t>{nombreRectorIsta}</w:t>
             </w:r>
           </w:p>
         </w:tc>
@@ -4056,17 +3696,27 @@
                 <w:szCs w:val="20"/>
                 <w:lang w:val="es-ES"/>
               </w:rPr>
-              <w:t xml:space="preserve">Documento de creación del </w:t>
-            </w:r>
-            <w:proofErr w:type="gramStart"/>
-            <w:r>
-              <w:rPr>
-                <w:rFonts w:ascii="Times New Roman" w:hAnsi="Times New Roman" w:cs="Times New Roman"/>
-                <w:sz w:val="20"/>
-                <w:szCs w:val="20"/>
-                <w:lang w:val="es-ES"/>
-              </w:rPr>
-              <w:t>IST</w:t>
+              <w:t>No. De acción de personal del Rector/a del IST</w:t>
+            </w:r>
+            <w:r>
+              <w:rPr>
+                <w:rFonts w:ascii="Times New Roman" w:hAnsi="Times New Roman" w:cs="Times New Roman"/>
+                <w:color w:val="2E74B5"/>
+                <w:sz w:val="20"/>
+                <w:szCs w:val="20"/>
+                <w:lang w:val="es-ES"/>
+              </w:rPr>
+              <w:t>:</w:t>
+            </w:r>
+            <w:r>
+              <w:rPr>
+                <w:rFonts w:ascii="Times New Roman" w:hAnsi="Times New Roman" w:cs="Times New Roman"/>
+                <w:color w:val="2E74B5"/>
+                <w:sz w:val="12"/>
+                <w:szCs w:val="20"/>
+                <w:lang w:val="es-ES"/>
+              </w:rPr>
+              <w:t xml:space="preserve"> </w:t>
             </w:r>
             <w:r>
               <w:rPr>
@@ -4077,19 +3727,7 @@
                 <w:szCs w:val="20"/>
                 <w:lang w:val="es-ES"/>
               </w:rPr>
-              <w:t>(</w:t>
-            </w:r>
-            <w:proofErr w:type="gramEnd"/>
-            <w:r>
-              <w:rPr>
-                <w:rFonts w:ascii="Times New Roman" w:hAnsi="Times New Roman" w:cs="Times New Roman"/>
-                <w:b/>
-                <w:color w:val="2E74B5"/>
-                <w:sz w:val="12"/>
-                <w:szCs w:val="20"/>
-                <w:lang w:val="es-ES"/>
-              </w:rPr>
-              <w:t>se adjunta de manera física en el expediente para aprobación y suscripción del convenio)</w:t>
+              <w:t>(se adjunta de manera física en el expediente para aprobación y suscripción del convenio)</w:t>
             </w:r>
           </w:p>
         </w:tc>
@@ -4110,6 +3748,9 @@
               <w:pStyle w:val="LO-normal"/>
               <w:snapToGrid w:val="0"/>
               <w:jc w:val="both"/>
+              <w:rPr>
+                <w:u w:val="single"/>
+              </w:rPr>
             </w:pPr>
             <w:r>
               <w:rPr>
@@ -4118,90 +3759,16 @@
                 <w:szCs w:val="22"/>
                 <w:lang w:val="es-ES"/>
               </w:rPr>
-              <w:t>Acuerdo 2996 MINISTERIO DE EDUCACIÓN</w:t>
-            </w:r>
-          </w:p>
-        </w:tc>
-      </w:tr>
-      <w:tr>
-        <w:tc>
-          <w:tcPr>
-            <w:tcW w:w="2108" w:type="dxa"/>
-            <w:tcBorders>
-              <w:top w:val="single" w:sz="4" w:space="0" w:color="000000"/>
-              <w:left w:val="single" w:sz="4" w:space="0" w:color="000000"/>
-              <w:bottom w:val="single" w:sz="4" w:space="0" w:color="000000"/>
-            </w:tcBorders>
-            <w:shd w:val="clear" w:color="auto" w:fill="auto"/>
-          </w:tcPr>
-          <w:p>
-            <w:pPr>
-              <w:contextualSpacing/>
-              <w:jc w:val="both"/>
-              <w:rPr>
-                <w:lang w:val="es-EC"/>
-              </w:rPr>
-            </w:pPr>
-            <w:r>
-              <w:rPr>
-                <w:rFonts w:ascii="Times New Roman" w:hAnsi="Times New Roman" w:cs="Times New Roman"/>
-                <w:sz w:val="20"/>
-                <w:szCs w:val="20"/>
-                <w:lang w:val="es-ES"/>
-              </w:rPr>
-              <w:t>Nombre del Rector/a del IST</w:t>
-            </w:r>
-            <w:r>
-              <w:rPr>
-                <w:rFonts w:ascii="Times New Roman" w:hAnsi="Times New Roman" w:cs="Times New Roman"/>
-                <w:color w:val="2E74B5"/>
-                <w:sz w:val="20"/>
-                <w:szCs w:val="20"/>
-                <w:lang w:val="es-ES"/>
-              </w:rPr>
-              <w:t>:</w:t>
-            </w:r>
-            <w:r>
-              <w:rPr>
-                <w:rFonts w:ascii="Times New Roman" w:hAnsi="Times New Roman" w:cs="Times New Roman"/>
-                <w:color w:val="2E74B5"/>
-                <w:sz w:val="12"/>
-                <w:szCs w:val="20"/>
-                <w:lang w:val="es-ES"/>
-              </w:rPr>
-              <w:t xml:space="preserve"> </w:t>
-            </w:r>
-            <w:r>
-              <w:rPr>
-                <w:rFonts w:ascii="Times New Roman" w:hAnsi="Times New Roman" w:cs="Times New Roman"/>
-                <w:b/>
-                <w:color w:val="2E74B5"/>
-                <w:sz w:val="12"/>
-                <w:szCs w:val="20"/>
-                <w:lang w:val="es-ES"/>
-              </w:rPr>
-              <w:t>(se adjunta de manera física en el expediente para aprobación y suscripción del convenio)</w:t>
-            </w:r>
-          </w:p>
-        </w:tc>
-        <w:tc>
-          <w:tcPr>
-            <w:tcW w:w="7400" w:type="dxa"/>
-            <w:gridSpan w:val="8"/>
-            <w:tcBorders>
-              <w:top w:val="single" w:sz="4" w:space="0" w:color="000000"/>
-              <w:left w:val="single" w:sz="4" w:space="0" w:color="000000"/>
-              <w:bottom w:val="single" w:sz="4" w:space="0" w:color="000000"/>
-              <w:right w:val="single" w:sz="4" w:space="0" w:color="000000"/>
-            </w:tcBorders>
-            <w:shd w:val="clear" w:color="auto" w:fill="auto"/>
-          </w:tcPr>
-          <w:p>
-            <w:pPr>
-              <w:pStyle w:val="LO-normal"/>
-              <w:snapToGrid w:val="0"/>
-              <w:jc w:val="both"/>
-            </w:pPr>
+              <w:t>Acción de Personal Nº 23 –DTH-</w:t>
+            </w:r>
+            <w:r>
+              <w:rPr>
+                <w:rFonts w:ascii="Times New Roman" w:hAnsi="Times New Roman" w:cs="Times New Roman"/>
+                <w:sz w:val="20"/>
+                <w:szCs w:val="20"/>
+              </w:rPr>
+              <w:t>{anioInforme}</w:t>
+            </w:r>
             <w:r>
               <w:rPr>
                 <w:rFonts w:ascii="Times New Roman" w:eastAsia="Times New Roman" w:hAnsi="Times New Roman" w:cs="Times New Roman"/>
@@ -4209,196 +3776,7 @@
                 <w:szCs w:val="22"/>
                 <w:lang w:val="es-ES"/>
               </w:rPr>
-              <w:t>{</w:t>
-            </w:r>
-            <w:proofErr w:type="spellStart"/>
-            <w:r>
-              <w:rPr>
-                <w:rFonts w:ascii="Times New Roman" w:eastAsia="Times New Roman" w:hAnsi="Times New Roman" w:cs="Times New Roman"/>
-                <w:sz w:val="22"/>
-                <w:szCs w:val="22"/>
-                <w:lang w:val="es-ES"/>
-              </w:rPr>
-              <w:t>nombreRectorIsta</w:t>
-            </w:r>
-            <w:proofErr w:type="spellEnd"/>
-            <w:r>
-              <w:rPr>
-                <w:rFonts w:ascii="Times New Roman" w:eastAsia="Times New Roman" w:hAnsi="Times New Roman" w:cs="Times New Roman"/>
-                <w:sz w:val="22"/>
-                <w:szCs w:val="22"/>
-                <w:lang w:val="es-ES"/>
-              </w:rPr>
-              <w:t>}</w:t>
-            </w:r>
-          </w:p>
-        </w:tc>
-      </w:tr>
-      <w:tr>
-        <w:tc>
-          <w:tcPr>
-            <w:tcW w:w="2108" w:type="dxa"/>
-            <w:tcBorders>
-              <w:top w:val="single" w:sz="4" w:space="0" w:color="000000"/>
-              <w:left w:val="single" w:sz="4" w:space="0" w:color="000000"/>
-              <w:bottom w:val="single" w:sz="4" w:space="0" w:color="000000"/>
-            </w:tcBorders>
-            <w:shd w:val="clear" w:color="auto" w:fill="auto"/>
-          </w:tcPr>
-          <w:p>
-            <w:pPr>
-              <w:contextualSpacing/>
-              <w:jc w:val="both"/>
-              <w:rPr>
-                <w:lang w:val="es-EC"/>
-              </w:rPr>
-            </w:pPr>
-            <w:r>
-              <w:rPr>
-                <w:rFonts w:ascii="Times New Roman" w:hAnsi="Times New Roman" w:cs="Times New Roman"/>
-                <w:sz w:val="20"/>
-                <w:szCs w:val="20"/>
-                <w:lang w:val="es-ES"/>
-              </w:rPr>
-              <w:t>No. De acción de personal del Rector/a del IST</w:t>
-            </w:r>
-            <w:r>
-              <w:rPr>
-                <w:rFonts w:ascii="Times New Roman" w:hAnsi="Times New Roman" w:cs="Times New Roman"/>
-                <w:color w:val="2E74B5"/>
-                <w:sz w:val="20"/>
-                <w:szCs w:val="20"/>
-                <w:lang w:val="es-ES"/>
-              </w:rPr>
-              <w:t>:</w:t>
-            </w:r>
-            <w:r>
-              <w:rPr>
-                <w:rFonts w:ascii="Times New Roman" w:hAnsi="Times New Roman" w:cs="Times New Roman"/>
-                <w:color w:val="2E74B5"/>
-                <w:sz w:val="12"/>
-                <w:szCs w:val="20"/>
-                <w:lang w:val="es-ES"/>
-              </w:rPr>
-              <w:t xml:space="preserve"> </w:t>
-            </w:r>
-            <w:r>
-              <w:rPr>
-                <w:rFonts w:ascii="Times New Roman" w:hAnsi="Times New Roman" w:cs="Times New Roman"/>
-                <w:b/>
-                <w:color w:val="2E74B5"/>
-                <w:sz w:val="12"/>
-                <w:szCs w:val="20"/>
-                <w:lang w:val="es-ES"/>
-              </w:rPr>
-              <w:t>(se adjunta de manera física en el expediente para aprobación y suscripción del convenio)</w:t>
-            </w:r>
-          </w:p>
-        </w:tc>
-        <w:tc>
-          <w:tcPr>
-            <w:tcW w:w="7400" w:type="dxa"/>
-            <w:gridSpan w:val="8"/>
-            <w:tcBorders>
-              <w:top w:val="single" w:sz="4" w:space="0" w:color="000000"/>
-              <w:left w:val="single" w:sz="4" w:space="0" w:color="000000"/>
-              <w:bottom w:val="single" w:sz="4" w:space="0" w:color="000000"/>
-              <w:right w:val="single" w:sz="4" w:space="0" w:color="000000"/>
-            </w:tcBorders>
-            <w:shd w:val="clear" w:color="auto" w:fill="auto"/>
-          </w:tcPr>
-          <w:p>
-            <w:pPr>
-              <w:pStyle w:val="LO-normal"/>
-              <w:snapToGrid w:val="0"/>
-              <w:jc w:val="both"/>
-              <w:rPr>
-                <w:u w:val="single"/>
-              </w:rPr>
-            </w:pPr>
-            <w:r>
-              <w:rPr>
-                <w:rFonts w:ascii="Times New Roman" w:eastAsia="Times New Roman" w:hAnsi="Times New Roman" w:cs="Times New Roman"/>
-                <w:sz w:val="22"/>
-                <w:szCs w:val="22"/>
-                <w:lang w:val="es-ES"/>
-              </w:rPr>
-              <w:t xml:space="preserve">Acción de Personal </w:t>
-            </w:r>
-            <w:proofErr w:type="spellStart"/>
-            <w:r>
-              <w:rPr>
-                <w:rFonts w:ascii="Times New Roman" w:eastAsia="Times New Roman" w:hAnsi="Times New Roman" w:cs="Times New Roman"/>
-                <w:sz w:val="22"/>
-                <w:szCs w:val="22"/>
-                <w:lang w:val="es-ES"/>
-              </w:rPr>
-              <w:t>Nº</w:t>
-            </w:r>
-            <w:proofErr w:type="spellEnd"/>
-            <w:r>
-              <w:rPr>
-                <w:rFonts w:ascii="Times New Roman" w:eastAsia="Times New Roman" w:hAnsi="Times New Roman" w:cs="Times New Roman"/>
-                <w:sz w:val="22"/>
-                <w:szCs w:val="22"/>
-                <w:lang w:val="es-ES"/>
-              </w:rPr>
-              <w:t xml:space="preserve"> 23 –DTH-</w:t>
-            </w:r>
-            <w:r>
-              <w:rPr>
-                <w:rFonts w:ascii="Times New Roman" w:hAnsi="Times New Roman" w:cs="Times New Roman"/>
-                <w:sz w:val="20"/>
-                <w:szCs w:val="20"/>
-              </w:rPr>
-              <w:t>{</w:t>
-            </w:r>
-            <w:proofErr w:type="spellStart"/>
-            <w:r>
-              <w:rPr>
-                <w:rFonts w:ascii="Times New Roman" w:hAnsi="Times New Roman" w:cs="Times New Roman"/>
-                <w:sz w:val="20"/>
-                <w:szCs w:val="20"/>
-              </w:rPr>
-              <w:t>anioInforme</w:t>
-            </w:r>
-            <w:proofErr w:type="spellEnd"/>
-            <w:r>
-              <w:rPr>
-                <w:rFonts w:ascii="Times New Roman" w:hAnsi="Times New Roman" w:cs="Times New Roman"/>
-                <w:sz w:val="20"/>
-                <w:szCs w:val="20"/>
-              </w:rPr>
-              <w:t>}</w:t>
-            </w:r>
-            <w:r>
-              <w:rPr>
-                <w:rFonts w:ascii="Times New Roman" w:eastAsia="Times New Roman" w:hAnsi="Times New Roman" w:cs="Times New Roman"/>
-                <w:sz w:val="22"/>
-                <w:szCs w:val="22"/>
-                <w:lang w:val="es-ES"/>
-              </w:rPr>
-              <w:t>/ Nombramiento / Fecha {</w:t>
-            </w:r>
-            <w:proofErr w:type="spellStart"/>
-            <w:r>
-              <w:rPr>
-                <w:rFonts w:ascii="Times New Roman" w:eastAsia="Times New Roman" w:hAnsi="Times New Roman" w:cs="Times New Roman"/>
-                <w:sz w:val="22"/>
-                <w:szCs w:val="22"/>
-                <w:lang w:val="es-ES"/>
-              </w:rPr>
-              <w:t>fechaNombramiento</w:t>
-            </w:r>
-            <w:proofErr w:type="spellEnd"/>
-            <w:r>
-              <w:rPr>
-                <w:rFonts w:ascii="Times New Roman" w:eastAsia="Times New Roman" w:hAnsi="Times New Roman" w:cs="Times New Roman"/>
-                <w:sz w:val="22"/>
-                <w:szCs w:val="22"/>
-                <w:lang w:val="es-ES"/>
-              </w:rPr>
-              <w:t>}</w:t>
+              <w:t>/ Nombramiento / Fecha {fechaNombramiento}</w:t>
             </w:r>
           </w:p>
           <w:p>
@@ -4622,25 +4000,7 @@
                 <w:sz w:val="20"/>
                 <w:szCs w:val="20"/>
               </w:rPr>
-              <w:t>{</w:t>
-            </w:r>
-            <w:proofErr w:type="spellStart"/>
-            <w:r>
-              <w:rPr>
-                <w:rFonts w:ascii="Times New Roman" w:hAnsi="Times New Roman" w:cs="Times New Roman"/>
-                <w:sz w:val="20"/>
-                <w:szCs w:val="20"/>
-              </w:rPr>
-              <w:t>anioInforme</w:t>
-            </w:r>
-            <w:proofErr w:type="spellEnd"/>
-            <w:r>
-              <w:rPr>
-                <w:rFonts w:ascii="Times New Roman" w:hAnsi="Times New Roman" w:cs="Times New Roman"/>
-                <w:sz w:val="20"/>
-                <w:szCs w:val="20"/>
-              </w:rPr>
-              <w:t>}</w:t>
+              <w:t>{anioInforme}</w:t>
             </w:r>
           </w:p>
         </w:tc>
@@ -4790,7 +4150,6 @@
                     </w:rPr>
                     <w:t>{#tb</w:t>
                   </w:r>
-                  <w:proofErr w:type="gramStart"/>
                   <w:r>
                     <w:rPr>
                       <w:rFonts w:ascii="Times New Roman" w:eastAsia="Times New Roman" w:hAnsi="Times New Roman" w:cs="Times New Roman"/>
@@ -4798,9 +4157,8 @@
                       <w:szCs w:val="22"/>
                       <w:lang w:val="es-ES_tradnl" w:eastAsia="es-ES_tradnl"/>
                     </w:rPr>
-                    <w:t>1}{</w:t>
+                    <w:t>2</w:t>
                   </w:r>
-                  <w:proofErr w:type="gramEnd"/>
                   <w:r>
                     <w:rPr>
                       <w:rFonts w:ascii="Times New Roman" w:eastAsia="Times New Roman" w:hAnsi="Times New Roman" w:cs="Times New Roman"/>
@@ -4808,7 +4166,25 @@
                       <w:szCs w:val="22"/>
                       <w:lang w:val="es-ES_tradnl" w:eastAsia="es-ES_tradnl"/>
                     </w:rPr>
-                    <w:t>actividadesRealizar}{/tb1}</w:t>
+                    <w:t>}{actividadesRealizar}{/tb</w:t>
+                  </w:r>
+                  <w:r>
+                    <w:rPr>
+                      <w:rFonts w:ascii="Times New Roman" w:eastAsia="Times New Roman" w:hAnsi="Times New Roman" w:cs="Times New Roman"/>
+                      <w:sz w:val="22"/>
+                      <w:szCs w:val="22"/>
+                      <w:lang w:val="es-ES_tradnl" w:eastAsia="es-ES_tradnl"/>
+                    </w:rPr>
+                    <w:t>2</w:t>
+                  </w:r>
+                  <w:r>
+                    <w:rPr>
+                      <w:rFonts w:ascii="Times New Roman" w:eastAsia="Times New Roman" w:hAnsi="Times New Roman" w:cs="Times New Roman"/>
+                      <w:sz w:val="22"/>
+                      <w:szCs w:val="22"/>
+                      <w:lang w:val="es-ES_tradnl" w:eastAsia="es-ES_tradnl"/>
+                    </w:rPr>
+                    <w:t>}</w:t>
                   </w:r>
                 </w:p>
               </w:tc>
@@ -4884,7 +4260,6 @@
               </w:rPr>
               <w:t>{</w:t>
             </w:r>
-            <w:proofErr w:type="spellStart"/>
             <w:r>
               <w:rPr>
                 <w:rFonts w:ascii="Times New Roman" w:eastAsia="Times New Roman" w:hAnsi="Times New Roman" w:cs="Times New Roman"/>
@@ -4893,7 +4268,6 @@
               </w:rPr>
               <w:t>nroTutoresEmpresa</w:t>
             </w:r>
-            <w:proofErr w:type="spellEnd"/>
             <w:r>
               <w:rPr>
                 <w:rFonts w:ascii="Times New Roman" w:eastAsia="Times New Roman" w:hAnsi="Times New Roman" w:cs="Times New Roman"/>
@@ -5035,29 +4409,7 @@
                 <w:szCs w:val="20"/>
                 <w:lang w:val="es-EC"/>
               </w:rPr>
-              <w:t>{</w:t>
-            </w:r>
-            <w:proofErr w:type="spellStart"/>
-            <w:r>
-              <w:rPr>
-                <w:rFonts w:ascii="Times New Roman" w:hAnsi="Times New Roman" w:cs="Times New Roman"/>
-                <w:color w:val="000000"/>
-                <w:sz w:val="20"/>
-                <w:szCs w:val="20"/>
-                <w:lang w:val="es-EC"/>
-              </w:rPr>
-              <w:t>conclusionesConvenio</w:t>
-            </w:r>
-            <w:proofErr w:type="spellEnd"/>
-            <w:r>
-              <w:rPr>
-                <w:rFonts w:ascii="Times New Roman" w:hAnsi="Times New Roman" w:cs="Times New Roman"/>
-                <w:color w:val="000000"/>
-                <w:sz w:val="20"/>
-                <w:szCs w:val="20"/>
-                <w:lang w:val="es-EC"/>
-              </w:rPr>
-              <w:t>}</w:t>
+              <w:t>{conclusionesConvenio}</w:t>
             </w:r>
           </w:p>
         </w:tc>
@@ -5131,29 +4483,7 @@
                 <w:szCs w:val="20"/>
                 <w:lang w:val="es-EC"/>
               </w:rPr>
-              <w:t>{</w:t>
-            </w:r>
-            <w:proofErr w:type="spellStart"/>
-            <w:r>
-              <w:rPr>
-                <w:rFonts w:ascii="Times New Roman" w:hAnsi="Times New Roman" w:cs="Times New Roman"/>
-                <w:color w:val="000000"/>
-                <w:sz w:val="20"/>
-                <w:szCs w:val="20"/>
-                <w:lang w:val="es-EC"/>
-              </w:rPr>
-              <w:t>recomendacionesConvenio</w:t>
-            </w:r>
-            <w:proofErr w:type="spellEnd"/>
-            <w:r>
-              <w:rPr>
-                <w:rFonts w:ascii="Times New Roman" w:hAnsi="Times New Roman" w:cs="Times New Roman"/>
-                <w:color w:val="000000"/>
-                <w:sz w:val="20"/>
-                <w:szCs w:val="20"/>
-                <w:lang w:val="es-EC"/>
-              </w:rPr>
-              <w:t>}</w:t>
+              <w:t>{recomendacionesConvenio}</w:t>
             </w:r>
           </w:p>
         </w:tc>
@@ -5217,6 +4547,7 @@
               </w:rPr>
             </w:pPr>
           </w:p>
+          <w:permStart w:id="852365343" w:edGrp="everyone"/>
           <w:p>
             <w:pPr>
               <w:jc w:val="center"/>
@@ -5227,7 +4558,6 @@
                 <w:lang w:val="es-ES" w:eastAsia="es-EC"/>
               </w:rPr>
             </w:pPr>
-            <w:permStart w:id="852365343" w:edGrp="everyone"/>
             <w:r>
               <w:rPr>
                 <w:noProof/>
@@ -5352,29 +4682,7 @@
                 <w:szCs w:val="20"/>
                 <w:lang w:val="es-ES"/>
               </w:rPr>
-              <w:t>{</w:t>
-            </w:r>
-            <w:proofErr w:type="spellStart"/>
-            <w:r>
-              <w:rPr>
-                <w:rFonts w:ascii="Times New Roman" w:hAnsi="Times New Roman" w:cs="Times New Roman"/>
-                <w:i/>
-                <w:sz w:val="16"/>
-                <w:szCs w:val="20"/>
-                <w:lang w:val="es-ES"/>
-              </w:rPr>
-              <w:t>nombreAdminConvenio</w:t>
-            </w:r>
-            <w:proofErr w:type="spellEnd"/>
-            <w:r>
-              <w:rPr>
-                <w:rFonts w:ascii="Times New Roman" w:hAnsi="Times New Roman" w:cs="Times New Roman"/>
-                <w:i/>
-                <w:sz w:val="16"/>
-                <w:szCs w:val="20"/>
-                <w:lang w:val="es-ES"/>
-              </w:rPr>
-              <w:t>} del Instituto Superior Tecnológico XXXXXXXXXXXXX</w:t>
+              <w:t>{nombreAdminConvenio} del Instituto Superior Tecnológico XXXXXXXXXXXXX</w:t>
             </w:r>
           </w:p>
           <w:p>
@@ -5474,6 +4782,7 @@
               </w:rPr>
             </w:pPr>
           </w:p>
+          <w:permStart w:id="1404918705" w:edGrp="everyone"/>
           <w:p>
             <w:pPr>
               <w:jc w:val="center"/>
@@ -5484,7 +4793,6 @@
                 <w:lang w:val="es-ES" w:eastAsia="es-EC"/>
               </w:rPr>
             </w:pPr>
-            <w:permStart w:id="1404918705" w:edGrp="everyone"/>
             <w:r>
               <w:rPr>
                 <w:noProof/>
@@ -6936,6 +6244,7 @@
     <w:lsdException w:name="HTML Sample" w:semiHidden="1" w:unhideWhenUsed="1"/>
     <w:lsdException w:name="HTML Typewriter" w:semiHidden="1" w:unhideWhenUsed="1"/>
     <w:lsdException w:name="HTML Variable" w:semiHidden="1" w:unhideWhenUsed="1"/>
+    <w:lsdException w:name="Normal Table" w:semiHidden="1" w:unhideWhenUsed="1"/>
     <w:lsdException w:name="annotation subject" w:semiHidden="1" w:unhideWhenUsed="1"/>
     <w:lsdException w:name="No List" w:semiHidden="1" w:unhideWhenUsed="1"/>
     <w:lsdException w:name="Outline List 1" w:semiHidden="1" w:unhideWhenUsed="1"/>
@@ -6982,8 +6291,10 @@
     <w:lsdException w:name="Table Subtle 2" w:semiHidden="1" w:unhideWhenUsed="1"/>
     <w:lsdException w:name="Table Web 1" w:semiHidden="1" w:unhideWhenUsed="1"/>
     <w:lsdException w:name="Table Web 2" w:semiHidden="1" w:unhideWhenUsed="1"/>
+    <w:lsdException w:name="Table Web 3" w:semiHidden="1" w:unhideWhenUsed="1"/>
     <w:lsdException w:name="Balloon Text" w:semiHidden="1" w:unhideWhenUsed="1"/>
     <w:lsdException w:name="Table Grid" w:uiPriority="39"/>
+    <w:lsdException w:name="Table Theme" w:semiHidden="1" w:unhideWhenUsed="1"/>
     <w:lsdException w:name="Placeholder Text" w:semiHidden="1"/>
     <w:lsdException w:name="No Spacing" w:uiPriority="1" w:qFormat="1"/>
     <w:lsdException w:name="Light Shading" w:uiPriority="60"/>

</xml_diff>